<commit_message>
Added to paper, fixed dont_clean_data bug
</commit_message>
<xml_diff>
--- a/Flight Delay Prediction problem.docx
+++ b/Flight Delay Prediction problem.docx
@@ -3,89 +3,301 @@
 <w:document xmlns:wpc="http://schemas.microsoft.com/office/word/2010/wordprocessingCanvas" xmlns:cx="http://schemas.microsoft.com/office/drawing/2014/chartex" xmlns:cx1="http://schemas.microsoft.com/office/drawing/2015/9/8/chartex" xmlns:cx2="http://schemas.microsoft.com/office/drawing/2015/10/21/chartex" xmlns:cx3="http://schemas.microsoft.com/office/drawing/2016/5/9/chartex" xmlns:cx4="http://schemas.microsoft.com/office/drawing/2016/5/10/chartex" xmlns:cx5="http://schemas.microsoft.com/office/drawing/2016/5/11/chartex" xmlns:cx6="http://schemas.microsoft.com/office/drawing/2016/5/12/chartex" xmlns:cx7="http://schemas.microsoft.com/office/drawing/2016/5/13/chartex" xmlns:cx8="http://schemas.microsoft.com/office/drawing/2016/5/14/chartex" xmlns:mc="http://schemas.openxmlformats.org/markup-compatibility/2006" xmlns:aink="http://schemas.microsoft.com/office/drawing/2016/ink" xmlns:am3d="http://schemas.microsoft.com/office/drawing/2017/model3d" xmlns:o="urn:schemas-microsoft-com:office:office" xmlns:r="http://schemas.openxmlformats.org/officeDocument/2006/relationships" xmlns:m="http://schemas.openxmlformats.org/officeDocument/2006/math" xmlns:v="urn:schemas-microsoft-com:vml" xmlns:wp14="http://schemas.microsoft.com/office/word/2010/wordprocessingDrawing" xmlns:wp="http://schemas.openxmlformats.org/drawingml/2006/wordprocessingDrawing" xmlns:w10="urn:schemas-microsoft-com:office:word" xmlns:w="http://schemas.openxmlformats.org/wordprocessingml/2006/main" xmlns:w14="http://schemas.microsoft.com/office/word/2010/wordml" xmlns:w15="http://schemas.microsoft.com/office/word/2012/wordml" xmlns:w16cid="http://schemas.microsoft.com/office/word/2016/wordml/cid" xmlns:w16se="http://schemas.microsoft.com/office/word/2015/wordml/symex" xmlns:wpg="http://schemas.microsoft.com/office/word/2010/wordprocessingGroup" xmlns:wpi="http://schemas.microsoft.com/office/word/2010/wordprocessingInk" xmlns:wne="http://schemas.microsoft.com/office/word/2006/wordml" xmlns:wps="http://schemas.microsoft.com/office/word/2010/wordprocessingShape" mc:Ignorable="w14 w15 w16se w16cid wp14">
   <w:body>
     <w:p>
-      <w:r>
+      <w:pPr>
+        <w:rPr>
+          <w:rFonts w:ascii="Times New Roman" w:hAnsi="Times New Roman" w:cs="Times New Roman"/>
+        </w:rPr>
+      </w:pPr>
+      <w:r>
+        <w:rPr>
+          <w:rFonts w:ascii="Times New Roman" w:hAnsi="Times New Roman" w:cs="Times New Roman"/>
+        </w:rPr>
         <w:t>5/11/2018</w:t>
       </w:r>
     </w:p>
     <w:p>
-      <w:r>
+      <w:pPr>
+        <w:rPr>
+          <w:rFonts w:ascii="Times New Roman" w:hAnsi="Times New Roman" w:cs="Times New Roman"/>
+        </w:rPr>
+      </w:pPr>
+      <w:r>
+        <w:rPr>
+          <w:rFonts w:ascii="Times New Roman" w:hAnsi="Times New Roman" w:cs="Times New Roman"/>
+        </w:rPr>
         <w:t>CS 6923</w:t>
       </w:r>
     </w:p>
     <w:p>
-      <w:r>
+      <w:pPr>
+        <w:rPr>
+          <w:rFonts w:ascii="Times New Roman" w:hAnsi="Times New Roman" w:cs="Times New Roman"/>
+        </w:rPr>
+      </w:pPr>
+      <w:r>
+        <w:rPr>
+          <w:rFonts w:ascii="Times New Roman" w:hAnsi="Times New Roman" w:cs="Times New Roman"/>
+        </w:rPr>
         <w:t>Laura Edelson</w:t>
       </w:r>
     </w:p>
     <w:p>
-      <w:r>
+      <w:pPr>
+        <w:rPr>
+          <w:rFonts w:ascii="Times New Roman" w:hAnsi="Times New Roman" w:cs="Times New Roman"/>
+        </w:rPr>
+      </w:pPr>
+      <w:r>
+        <w:rPr>
+          <w:rFonts w:ascii="Times New Roman" w:hAnsi="Times New Roman" w:cs="Times New Roman"/>
+        </w:rPr>
         <w:t>Jesse Lew</w:t>
       </w:r>
     </w:p>
     <w:p>
       <w:pPr>
         <w:jc w:val="center"/>
-      </w:pPr>
-      <w:bookmarkStart w:id="0" w:name="_GoBack"/>
-      <w:bookmarkEnd w:id="0"/>
-      <w:r>
+        <w:rPr>
+          <w:rFonts w:ascii="Times New Roman" w:hAnsi="Times New Roman" w:cs="Times New Roman"/>
+        </w:rPr>
+      </w:pPr>
+      <w:r>
+        <w:rPr>
+          <w:rFonts w:ascii="Times New Roman" w:hAnsi="Times New Roman" w:cs="Times New Roman"/>
+        </w:rPr>
         <w:t>Flight Delay Predictions</w:t>
       </w:r>
     </w:p>
-    <w:p/>
-    <w:p>
-      <w:r>
+    <w:p>
+      <w:pPr>
+        <w:rPr>
+          <w:rFonts w:ascii="Times New Roman" w:hAnsi="Times New Roman" w:cs="Times New Roman"/>
+        </w:rPr>
+      </w:pPr>
+    </w:p>
+    <w:p>
+      <w:pPr>
+        <w:rPr>
+          <w:rFonts w:ascii="Times New Roman" w:hAnsi="Times New Roman" w:cs="Times New Roman"/>
+          <w:b/>
+        </w:rPr>
+      </w:pPr>
+      <w:r>
+        <w:rPr>
+          <w:rFonts w:ascii="Times New Roman" w:hAnsi="Times New Roman" w:cs="Times New Roman"/>
+          <w:b/>
+        </w:rPr>
+        <w:t>I. Introduction</w:t>
+      </w:r>
+    </w:p>
+    <w:p>
+      <w:pPr>
+        <w:rPr>
+          <w:rFonts w:ascii="Times New Roman" w:hAnsi="Times New Roman" w:cs="Times New Roman"/>
+        </w:rPr>
+      </w:pPr>
+    </w:p>
+    <w:p>
+      <w:pPr>
+        <w:ind w:firstLine="720"/>
+        <w:rPr>
+          <w:rFonts w:ascii="Times New Roman" w:hAnsi="Times New Roman" w:cs="Times New Roman"/>
+        </w:rPr>
+      </w:pPr>
+      <w:r>
+        <w:rPr>
+          <w:rFonts w:ascii="Times New Roman" w:hAnsi="Times New Roman" w:cs="Times New Roman"/>
+        </w:rPr>
         <w:t xml:space="preserve">For this assignment, we were tasked with predicting flight delays based on a dataset of flights from 2017. </w:t>
       </w:r>
       <w:r>
-        <w:t>Our training set has 4,911 examples, which is not a huge amount of data, but</w:t>
-      </w:r>
-      <w:r>
-        <w:t xml:space="preserve"> certainly</w:t>
-      </w:r>
-      <w:r>
-        <w:t xml:space="preserve"> is sufficient </w:t>
-      </w:r>
-      <w:r>
-        <w:t>for most methods</w:t>
-      </w:r>
-      <w:r>
-        <w:t xml:space="preserve">. We </w:t>
-      </w:r>
-      <w:r>
-        <w:t xml:space="preserve">also </w:t>
-      </w:r>
-      <w:r>
-        <w:t>don’t have a huge number of features; our training dataset has 21 columns. Of those 21, several are redundant (</w:t>
-      </w:r>
-      <w:r>
+        <w:rPr>
+          <w:rFonts w:ascii="Times New Roman" w:hAnsi="Times New Roman" w:cs="Times New Roman"/>
+        </w:rPr>
+        <w:t>Our training set has 4,911 examples</w:t>
+      </w:r>
+      <w:r>
+        <w:rPr>
+          <w:rFonts w:ascii="Times New Roman" w:hAnsi="Times New Roman" w:cs="Times New Roman"/>
+        </w:rPr>
+        <w:t xml:space="preserve"> and</w:t>
+      </w:r>
+      <w:r>
+        <w:rPr>
+          <w:rFonts w:ascii="Times New Roman" w:hAnsi="Times New Roman" w:cs="Times New Roman"/>
+        </w:rPr>
+        <w:t xml:space="preserve"> 21 </w:t>
+      </w:r>
+      <w:r>
+        <w:rPr>
+          <w:rFonts w:ascii="Times New Roman" w:hAnsi="Times New Roman" w:cs="Times New Roman"/>
+        </w:rPr>
+        <w:t>features</w:t>
+      </w:r>
+      <w:r>
+        <w:rPr>
+          <w:rFonts w:ascii="Times New Roman" w:hAnsi="Times New Roman" w:cs="Times New Roman"/>
+        </w:rPr>
+        <w:t>. Of those 21, several are redundant (</w:t>
+      </w:r>
+      <w:r>
+        <w:rPr>
+          <w:rFonts w:ascii="Times New Roman" w:hAnsi="Times New Roman" w:cs="Times New Roman"/>
+        </w:rPr>
         <w:t>e.g., Airline ID, Unique Carrier), and one is the label.</w:t>
       </w:r>
       <w:r>
-        <w:t xml:space="preserve"> Still, before selecting algorithms to test, we should do some data pre-processing and dimensionality reduction. We will then evaluate three algorithms to find the best performing one for our dataset.</w:t>
-      </w:r>
-      <w:r>
+        <w:rPr>
+          <w:rFonts w:ascii="Times New Roman" w:hAnsi="Times New Roman" w:cs="Times New Roman"/>
+        </w:rPr>
+        <w:t xml:space="preserve"> </w:t>
+      </w:r>
+    </w:p>
+    <w:p>
+      <w:pPr>
+        <w:ind w:firstLine="720"/>
+        <w:rPr>
+          <w:rFonts w:ascii="Times New Roman" w:hAnsi="Times New Roman" w:cs="Times New Roman"/>
+        </w:rPr>
+      </w:pPr>
+      <w:r>
+        <w:rPr>
+          <w:rFonts w:ascii="Times New Roman" w:hAnsi="Times New Roman" w:cs="Times New Roman"/>
+        </w:rPr>
+        <w:t>B</w:t>
+      </w:r>
+      <w:r>
+        <w:rPr>
+          <w:rFonts w:ascii="Times New Roman" w:hAnsi="Times New Roman" w:cs="Times New Roman"/>
+        </w:rPr>
+        <w:t xml:space="preserve">efore selecting algorithms to test, we </w:t>
+      </w:r>
+      <w:r>
+        <w:rPr>
+          <w:rFonts w:ascii="Times New Roman" w:hAnsi="Times New Roman" w:cs="Times New Roman"/>
+        </w:rPr>
+        <w:t>did</w:t>
+      </w:r>
+      <w:r>
+        <w:rPr>
+          <w:rFonts w:ascii="Times New Roman" w:hAnsi="Times New Roman" w:cs="Times New Roman"/>
+        </w:rPr>
+        <w:t xml:space="preserve"> data pre-processing and dimensionality reduction. We then evaluate</w:t>
+      </w:r>
+      <w:r>
+        <w:rPr>
+          <w:rFonts w:ascii="Times New Roman" w:hAnsi="Times New Roman" w:cs="Times New Roman"/>
+        </w:rPr>
+        <w:t>d</w:t>
+      </w:r>
+      <w:r>
+        <w:rPr>
+          <w:rFonts w:ascii="Times New Roman" w:hAnsi="Times New Roman" w:cs="Times New Roman"/>
+        </w:rPr>
+        <w:t xml:space="preserve"> </w:t>
+      </w:r>
+      <w:r>
+        <w:rPr>
+          <w:rFonts w:ascii="Times New Roman" w:hAnsi="Times New Roman" w:cs="Times New Roman"/>
+        </w:rPr>
+        <w:t xml:space="preserve">different </w:t>
+      </w:r>
+      <w:r>
+        <w:rPr>
+          <w:rFonts w:ascii="Times New Roman" w:hAnsi="Times New Roman" w:cs="Times New Roman"/>
+        </w:rPr>
+        <w:t xml:space="preserve">algorithms to find the best performing </w:t>
+      </w:r>
+      <w:r>
+        <w:rPr>
+          <w:rFonts w:ascii="Times New Roman" w:hAnsi="Times New Roman" w:cs="Times New Roman"/>
+        </w:rPr>
+        <w:t>two</w:t>
+      </w:r>
+      <w:r>
+        <w:rPr>
+          <w:rFonts w:ascii="Times New Roman" w:hAnsi="Times New Roman" w:cs="Times New Roman"/>
+        </w:rPr>
+        <w:t xml:space="preserve"> for our dataset.</w:t>
+      </w:r>
+      <w:r>
+        <w:rPr>
+          <w:rFonts w:ascii="Times New Roman" w:hAnsi="Times New Roman" w:cs="Times New Roman"/>
+        </w:rPr>
         <w:t xml:space="preserve"> We used Tableau for initial dataset evaluation, and python with </w:t>
       </w:r>
       <w:r>
+        <w:rPr>
+          <w:rFonts w:ascii="Times New Roman" w:hAnsi="Times New Roman" w:cs="Times New Roman"/>
+        </w:rPr>
         <w:t xml:space="preserve">pandas, </w:t>
       </w:r>
       <w:r>
+        <w:rPr>
+          <w:rFonts w:ascii="Times New Roman" w:hAnsi="Times New Roman" w:cs="Times New Roman"/>
+        </w:rPr>
         <w:t xml:space="preserve">sci-kit learn and matplotlib for all subsequent steps, from data pre-processing to </w:t>
       </w:r>
       <w:r>
+        <w:rPr>
+          <w:rFonts w:ascii="Times New Roman" w:hAnsi="Times New Roman" w:cs="Times New Roman"/>
+        </w:rPr>
         <w:t>result visualization.</w:t>
       </w:r>
     </w:p>
-    <w:p/>
-    <w:p>
-      <w:r>
+    <w:p>
+      <w:pPr>
+        <w:rPr>
+          <w:rFonts w:ascii="Times New Roman" w:hAnsi="Times New Roman" w:cs="Times New Roman"/>
+        </w:rPr>
+      </w:pPr>
+    </w:p>
+    <w:p>
+      <w:pPr>
+        <w:rPr>
+          <w:rFonts w:ascii="Times New Roman" w:hAnsi="Times New Roman" w:cs="Times New Roman"/>
+          <w:b/>
+        </w:rPr>
+      </w:pPr>
+      <w:r>
+        <w:rPr>
+          <w:rFonts w:ascii="Times New Roman" w:hAnsi="Times New Roman" w:cs="Times New Roman"/>
+          <w:b/>
+        </w:rPr>
+        <w:t>II. Pre-processing and dimensionality reduction</w:t>
+      </w:r>
+    </w:p>
+    <w:p>
+      <w:pPr>
+        <w:ind w:firstLine="720"/>
+        <w:rPr>
+          <w:rFonts w:ascii="Times New Roman" w:hAnsi="Times New Roman" w:cs="Times New Roman"/>
+        </w:rPr>
+      </w:pPr>
+    </w:p>
+    <w:p>
+      <w:pPr>
+        <w:ind w:firstLine="720"/>
+        <w:rPr>
+          <w:rFonts w:ascii="Times New Roman" w:hAnsi="Times New Roman" w:cs="Times New Roman"/>
+        </w:rPr>
+      </w:pPr>
+      <w:r>
+        <w:rPr>
+          <w:rFonts w:ascii="Times New Roman" w:hAnsi="Times New Roman" w:cs="Times New Roman"/>
+        </w:rPr>
         <w:t>As we</w:t>
       </w:r>
       <w:r>
+        <w:rPr>
+          <w:rFonts w:ascii="Times New Roman" w:hAnsi="Times New Roman" w:cs="Times New Roman"/>
+        </w:rPr>
         <w:t xml:space="preserve"> have</w:t>
       </w:r>
       <w:r>
+        <w:rPr>
+          <w:rFonts w:ascii="Times New Roman" w:hAnsi="Times New Roman" w:cs="Times New Roman"/>
+        </w:rPr>
         <w:t xml:space="preserve"> discussed, some features of our dataset are clearly redundant, and some, such as flight number, we wish to discard to prevent overfitting. After removing such fields, we are left with the following features:</w:t>
       </w:r>
     </w:p>
@@ -103,9 +315,22 @@
         <w:tc>
           <w:tcPr>
             <w:tcW w:w="4981" w:type="dxa"/>
-          </w:tcPr>
-          <w:p>
-            <w:r>
+            <w:tcBorders>
+              <w:bottom w:val="double" w:sz="4" w:space="0" w:color="auto"/>
+            </w:tcBorders>
+          </w:tcPr>
+          <w:p>
+            <w:pPr>
+              <w:rPr>
+                <w:rFonts w:ascii="Times New Roman" w:hAnsi="Times New Roman" w:cs="Times New Roman"/>
+                <w:b/>
+              </w:rPr>
+            </w:pPr>
+            <w:r>
+              <w:rPr>
+                <w:rFonts w:ascii="Times New Roman" w:hAnsi="Times New Roman" w:cs="Times New Roman"/>
+                <w:b/>
+              </w:rPr>
               <w:t>Feature Name</w:t>
             </w:r>
           </w:p>
@@ -113,9 +338,22 @@
         <w:tc>
           <w:tcPr>
             <w:tcW w:w="4369" w:type="dxa"/>
-          </w:tcPr>
-          <w:p>
-            <w:r>
+            <w:tcBorders>
+              <w:bottom w:val="double" w:sz="4" w:space="0" w:color="auto"/>
+            </w:tcBorders>
+          </w:tcPr>
+          <w:p>
+            <w:pPr>
+              <w:rPr>
+                <w:rFonts w:ascii="Times New Roman" w:hAnsi="Times New Roman" w:cs="Times New Roman"/>
+                <w:b/>
+              </w:rPr>
+            </w:pPr>
+            <w:r>
+              <w:rPr>
+                <w:rFonts w:ascii="Times New Roman" w:hAnsi="Times New Roman" w:cs="Times New Roman"/>
+                <w:b/>
+              </w:rPr>
               <w:t>Type</w:t>
             </w:r>
           </w:p>
@@ -125,9 +363,20 @@
         <w:tc>
           <w:tcPr>
             <w:tcW w:w="4981" w:type="dxa"/>
-          </w:tcPr>
-          <w:p>
-            <w:r>
+            <w:tcBorders>
+              <w:top w:val="double" w:sz="4" w:space="0" w:color="auto"/>
+            </w:tcBorders>
+          </w:tcPr>
+          <w:p>
+            <w:pPr>
+              <w:rPr>
+                <w:rFonts w:ascii="Times New Roman" w:hAnsi="Times New Roman" w:cs="Times New Roman"/>
+              </w:rPr>
+            </w:pPr>
+            <w:r>
+              <w:rPr>
+                <w:rFonts w:ascii="Times New Roman" w:hAnsi="Times New Roman" w:cs="Times New Roman"/>
+              </w:rPr>
               <w:t>Day of Week</w:t>
             </w:r>
           </w:p>
@@ -135,9 +384,20 @@
         <w:tc>
           <w:tcPr>
             <w:tcW w:w="4369" w:type="dxa"/>
-          </w:tcPr>
-          <w:p>
-            <w:r>
+            <w:tcBorders>
+              <w:top w:val="double" w:sz="4" w:space="0" w:color="auto"/>
+            </w:tcBorders>
+          </w:tcPr>
+          <w:p>
+            <w:pPr>
+              <w:rPr>
+                <w:rFonts w:ascii="Times New Roman" w:hAnsi="Times New Roman" w:cs="Times New Roman"/>
+              </w:rPr>
+            </w:pPr>
+            <w:r>
+              <w:rPr>
+                <w:rFonts w:ascii="Times New Roman" w:hAnsi="Times New Roman" w:cs="Times New Roman"/>
+              </w:rPr>
               <w:t>Continuous</w:t>
             </w:r>
           </w:p>
@@ -149,7 +409,15 @@
             <w:tcW w:w="4981" w:type="dxa"/>
           </w:tcPr>
           <w:p>
-            <w:r>
+            <w:pPr>
+              <w:rPr>
+                <w:rFonts w:ascii="Times New Roman" w:hAnsi="Times New Roman" w:cs="Times New Roman"/>
+              </w:rPr>
+            </w:pPr>
+            <w:r>
+              <w:rPr>
+                <w:rFonts w:ascii="Times New Roman" w:hAnsi="Times New Roman" w:cs="Times New Roman"/>
+              </w:rPr>
               <w:t>Departure Time</w:t>
             </w:r>
           </w:p>
@@ -159,7 +427,15 @@
             <w:tcW w:w="4369" w:type="dxa"/>
           </w:tcPr>
           <w:p>
-            <w:r>
+            <w:pPr>
+              <w:rPr>
+                <w:rFonts w:ascii="Times New Roman" w:hAnsi="Times New Roman" w:cs="Times New Roman"/>
+              </w:rPr>
+            </w:pPr>
+            <w:r>
+              <w:rPr>
+                <w:rFonts w:ascii="Times New Roman" w:hAnsi="Times New Roman" w:cs="Times New Roman"/>
+              </w:rPr>
               <w:t>Continuous</w:t>
             </w:r>
           </w:p>
@@ -171,7 +447,15 @@
             <w:tcW w:w="4981" w:type="dxa"/>
           </w:tcPr>
           <w:p>
-            <w:r>
+            <w:pPr>
+              <w:rPr>
+                <w:rFonts w:ascii="Times New Roman" w:hAnsi="Times New Roman" w:cs="Times New Roman"/>
+              </w:rPr>
+            </w:pPr>
+            <w:r>
+              <w:rPr>
+                <w:rFonts w:ascii="Times New Roman" w:hAnsi="Times New Roman" w:cs="Times New Roman"/>
+              </w:rPr>
               <w:t>Taxi Out</w:t>
             </w:r>
           </w:p>
@@ -181,7 +465,15 @@
             <w:tcW w:w="4369" w:type="dxa"/>
           </w:tcPr>
           <w:p>
-            <w:r>
+            <w:pPr>
+              <w:rPr>
+                <w:rFonts w:ascii="Times New Roman" w:hAnsi="Times New Roman" w:cs="Times New Roman"/>
+              </w:rPr>
+            </w:pPr>
+            <w:r>
+              <w:rPr>
+                <w:rFonts w:ascii="Times New Roman" w:hAnsi="Times New Roman" w:cs="Times New Roman"/>
+              </w:rPr>
               <w:t>Continuous</w:t>
             </w:r>
           </w:p>
@@ -193,7 +485,15 @@
             <w:tcW w:w="4981" w:type="dxa"/>
           </w:tcPr>
           <w:p>
-            <w:r>
+            <w:pPr>
+              <w:rPr>
+                <w:rFonts w:ascii="Times New Roman" w:hAnsi="Times New Roman" w:cs="Times New Roman"/>
+              </w:rPr>
+            </w:pPr>
+            <w:r>
+              <w:rPr>
+                <w:rFonts w:ascii="Times New Roman" w:hAnsi="Times New Roman" w:cs="Times New Roman"/>
+              </w:rPr>
               <w:t>Taxi In</w:t>
             </w:r>
           </w:p>
@@ -203,7 +503,15 @@
             <w:tcW w:w="4369" w:type="dxa"/>
           </w:tcPr>
           <w:p>
-            <w:r>
+            <w:pPr>
+              <w:rPr>
+                <w:rFonts w:ascii="Times New Roman" w:hAnsi="Times New Roman" w:cs="Times New Roman"/>
+              </w:rPr>
+            </w:pPr>
+            <w:r>
+              <w:rPr>
+                <w:rFonts w:ascii="Times New Roman" w:hAnsi="Times New Roman" w:cs="Times New Roman"/>
+              </w:rPr>
               <w:t>Continuous</w:t>
             </w:r>
           </w:p>
@@ -215,7 +523,15 @@
             <w:tcW w:w="4981" w:type="dxa"/>
           </w:tcPr>
           <w:p>
-            <w:r>
+            <w:pPr>
+              <w:rPr>
+                <w:rFonts w:ascii="Times New Roman" w:hAnsi="Times New Roman" w:cs="Times New Roman"/>
+              </w:rPr>
+            </w:pPr>
+            <w:r>
+              <w:rPr>
+                <w:rFonts w:ascii="Times New Roman" w:hAnsi="Times New Roman" w:cs="Times New Roman"/>
+              </w:rPr>
               <w:t>Actual Elapsed Time</w:t>
             </w:r>
           </w:p>
@@ -225,7 +541,15 @@
             <w:tcW w:w="4369" w:type="dxa"/>
           </w:tcPr>
           <w:p>
-            <w:r>
+            <w:pPr>
+              <w:rPr>
+                <w:rFonts w:ascii="Times New Roman" w:hAnsi="Times New Roman" w:cs="Times New Roman"/>
+              </w:rPr>
+            </w:pPr>
+            <w:r>
+              <w:rPr>
+                <w:rFonts w:ascii="Times New Roman" w:hAnsi="Times New Roman" w:cs="Times New Roman"/>
+              </w:rPr>
               <w:t>Continuous</w:t>
             </w:r>
           </w:p>
@@ -237,11 +561,16 @@
             <w:tcW w:w="4981" w:type="dxa"/>
           </w:tcPr>
           <w:p>
-            <w:r>
-              <w:t xml:space="preserve">Distance </w:t>
-            </w:r>
-            <w:r>
-              <w:t>Group</w:t>
+            <w:pPr>
+              <w:rPr>
+                <w:rFonts w:ascii="Times New Roman" w:hAnsi="Times New Roman" w:cs="Times New Roman"/>
+              </w:rPr>
+            </w:pPr>
+            <w:r>
+              <w:rPr>
+                <w:rFonts w:ascii="Times New Roman" w:hAnsi="Times New Roman" w:cs="Times New Roman"/>
+              </w:rPr>
+              <w:t>Distance Group</w:t>
             </w:r>
           </w:p>
         </w:tc>
@@ -250,7 +579,15 @@
             <w:tcW w:w="4369" w:type="dxa"/>
           </w:tcPr>
           <w:p>
-            <w:r>
+            <w:pPr>
+              <w:rPr>
+                <w:rFonts w:ascii="Times New Roman" w:hAnsi="Times New Roman" w:cs="Times New Roman"/>
+              </w:rPr>
+            </w:pPr>
+            <w:r>
+              <w:rPr>
+                <w:rFonts w:ascii="Times New Roman" w:hAnsi="Times New Roman" w:cs="Times New Roman"/>
+              </w:rPr>
               <w:t>Continuous</w:t>
             </w:r>
           </w:p>
@@ -262,7 +599,15 @@
             <w:tcW w:w="4981" w:type="dxa"/>
           </w:tcPr>
           <w:p>
-            <w:r>
+            <w:pPr>
+              <w:rPr>
+                <w:rFonts w:ascii="Times New Roman" w:hAnsi="Times New Roman" w:cs="Times New Roman"/>
+              </w:rPr>
+            </w:pPr>
+            <w:r>
+              <w:rPr>
+                <w:rFonts w:ascii="Times New Roman" w:hAnsi="Times New Roman" w:cs="Times New Roman"/>
+              </w:rPr>
               <w:t>Day of Year</w:t>
             </w:r>
           </w:p>
@@ -272,7 +617,15 @@
             <w:tcW w:w="4369" w:type="dxa"/>
           </w:tcPr>
           <w:p>
-            <w:r>
+            <w:pPr>
+              <w:rPr>
+                <w:rFonts w:ascii="Times New Roman" w:hAnsi="Times New Roman" w:cs="Times New Roman"/>
+              </w:rPr>
+            </w:pPr>
+            <w:r>
+              <w:rPr>
+                <w:rFonts w:ascii="Times New Roman" w:hAnsi="Times New Roman" w:cs="Times New Roman"/>
+              </w:rPr>
               <w:t>Continuous</w:t>
             </w:r>
           </w:p>
@@ -284,8 +637,22 @@
             <w:tcW w:w="4981" w:type="dxa"/>
           </w:tcPr>
           <w:p>
-            <w:r>
-              <w:t>Carrier</w:t>
+            <w:pPr>
+              <w:rPr>
+                <w:rFonts w:ascii="Times New Roman" w:hAnsi="Times New Roman" w:cs="Times New Roman"/>
+              </w:rPr>
+            </w:pPr>
+            <w:r>
+              <w:rPr>
+                <w:rFonts w:ascii="Times New Roman" w:hAnsi="Times New Roman" w:cs="Times New Roman"/>
+              </w:rPr>
+              <w:t>Origin Airport</w:t>
+            </w:r>
+            <w:r>
+              <w:rPr>
+                <w:rFonts w:ascii="Times New Roman" w:hAnsi="Times New Roman" w:cs="Times New Roman"/>
+              </w:rPr>
+              <w:t>*</w:t>
             </w:r>
           </w:p>
         </w:tc>
@@ -294,7 +661,15 @@
             <w:tcW w:w="4369" w:type="dxa"/>
           </w:tcPr>
           <w:p>
-            <w:r>
+            <w:pPr>
+              <w:rPr>
+                <w:rFonts w:ascii="Times New Roman" w:hAnsi="Times New Roman" w:cs="Times New Roman"/>
+              </w:rPr>
+            </w:pPr>
+            <w:r>
+              <w:rPr>
+                <w:rFonts w:ascii="Times New Roman" w:hAnsi="Times New Roman" w:cs="Times New Roman"/>
+              </w:rPr>
               <w:t>Categorical</w:t>
             </w:r>
           </w:p>
@@ -306,8 +681,22 @@
             <w:tcW w:w="4981" w:type="dxa"/>
           </w:tcPr>
           <w:p>
-            <w:r>
-              <w:t xml:space="preserve">Origin City Market </w:t>
+            <w:pPr>
+              <w:rPr>
+                <w:rFonts w:ascii="Times New Roman" w:hAnsi="Times New Roman" w:cs="Times New Roman"/>
+              </w:rPr>
+            </w:pPr>
+            <w:r>
+              <w:rPr>
+                <w:rFonts w:ascii="Times New Roman" w:hAnsi="Times New Roman" w:cs="Times New Roman"/>
+              </w:rPr>
+              <w:t>Destination Airport</w:t>
+            </w:r>
+            <w:r>
+              <w:rPr>
+                <w:rFonts w:ascii="Times New Roman" w:hAnsi="Times New Roman" w:cs="Times New Roman"/>
+              </w:rPr>
+              <w:t>*</w:t>
             </w:r>
           </w:p>
         </w:tc>
@@ -316,7 +705,15 @@
             <w:tcW w:w="4369" w:type="dxa"/>
           </w:tcPr>
           <w:p>
-            <w:r>
+            <w:pPr>
+              <w:rPr>
+                <w:rFonts w:ascii="Times New Roman" w:hAnsi="Times New Roman" w:cs="Times New Roman"/>
+              </w:rPr>
+            </w:pPr>
+            <w:r>
+              <w:rPr>
+                <w:rFonts w:ascii="Times New Roman" w:hAnsi="Times New Roman" w:cs="Times New Roman"/>
+              </w:rPr>
               <w:t>Categorical</w:t>
             </w:r>
           </w:p>
@@ -328,8 +725,22 @@
             <w:tcW w:w="4981" w:type="dxa"/>
           </w:tcPr>
           <w:p>
-            <w:r>
-              <w:t>Destination City Market</w:t>
+            <w:pPr>
+              <w:rPr>
+                <w:rFonts w:ascii="Times New Roman" w:hAnsi="Times New Roman" w:cs="Times New Roman"/>
+              </w:rPr>
+            </w:pPr>
+            <w:r>
+              <w:rPr>
+                <w:rFonts w:ascii="Times New Roman" w:hAnsi="Times New Roman" w:cs="Times New Roman"/>
+              </w:rPr>
+              <w:t>Carrier</w:t>
+            </w:r>
+            <w:r>
+              <w:rPr>
+                <w:rFonts w:ascii="Times New Roman" w:hAnsi="Times New Roman" w:cs="Times New Roman"/>
+              </w:rPr>
+              <w:t>*</w:t>
             </w:r>
           </w:p>
         </w:tc>
@@ -338,178 +749,452 @@
             <w:tcW w:w="4369" w:type="dxa"/>
           </w:tcPr>
           <w:p>
-            <w:r>
+            <w:pPr>
+              <w:rPr>
+                <w:rFonts w:ascii="Times New Roman" w:hAnsi="Times New Roman" w:cs="Times New Roman"/>
+              </w:rPr>
+            </w:pPr>
+            <w:r>
+              <w:rPr>
+                <w:rFonts w:ascii="Times New Roman" w:hAnsi="Times New Roman" w:cs="Times New Roman"/>
+              </w:rPr>
               <w:t>Categorical</w:t>
-            </w:r>
-          </w:p>
-        </w:tc>
-      </w:tr>
-      <w:tr>
-        <w:tc>
-          <w:tcPr>
-            <w:tcW w:w="4981" w:type="dxa"/>
-          </w:tcPr>
-          <w:p>
-            <w:r>
-              <w:t>Origin Airport</w:t>
-            </w:r>
-          </w:p>
-        </w:tc>
-        <w:tc>
-          <w:tcPr>
-            <w:tcW w:w="4369" w:type="dxa"/>
-          </w:tcPr>
-          <w:p>
-            <w:r>
-              <w:t>Categorical</w:t>
-            </w:r>
-          </w:p>
-        </w:tc>
-      </w:tr>
-      <w:tr>
-        <w:tc>
-          <w:tcPr>
-            <w:tcW w:w="4981" w:type="dxa"/>
-          </w:tcPr>
-          <w:p>
-            <w:r>
-              <w:t>Destination Airport</w:t>
-            </w:r>
-          </w:p>
-        </w:tc>
-        <w:tc>
-          <w:tcPr>
-            <w:tcW w:w="4369" w:type="dxa"/>
-          </w:tcPr>
-          <w:p>
-            <w:r>
-              <w:t>Categorical</w:t>
-            </w:r>
-          </w:p>
-        </w:tc>
-      </w:tr>
-      <w:tr>
-        <w:tc>
-          <w:tcPr>
-            <w:tcW w:w="4981" w:type="dxa"/>
-          </w:tcPr>
-          <w:p>
-            <w:r>
-              <w:t>First Departure Time</w:t>
-            </w:r>
-          </w:p>
-        </w:tc>
-        <w:tc>
-          <w:tcPr>
-            <w:tcW w:w="4369" w:type="dxa"/>
-          </w:tcPr>
-          <w:p>
-            <w:r>
-              <w:t>Continuous / sparse</w:t>
             </w:r>
           </w:p>
         </w:tc>
       </w:tr>
     </w:tbl>
-    <w:p/>
-    <w:p>
-      <w:r>
+    <w:p>
+      <w:pPr>
+        <w:rPr>
+          <w:rFonts w:ascii="Times New Roman" w:hAnsi="Times New Roman" w:cs="Times New Roman"/>
+        </w:rPr>
+      </w:pPr>
+      <w:r>
+        <w:rPr>
+          <w:rFonts w:ascii="Times New Roman" w:hAnsi="Times New Roman" w:cs="Times New Roman"/>
+        </w:rPr>
+        <w:t xml:space="preserve">*Note: The bottom three categories in the chart are categorical, so we </w:t>
+      </w:r>
+      <w:proofErr w:type="spellStart"/>
+      <w:r>
+        <w:rPr>
+          <w:rFonts w:ascii="Times New Roman" w:hAnsi="Times New Roman" w:cs="Times New Roman"/>
+        </w:rPr>
+        <w:t>one</w:t>
+      </w:r>
+      <w:proofErr w:type="spellEnd"/>
+      <w:r>
+        <w:rPr>
+          <w:rFonts w:ascii="Times New Roman" w:hAnsi="Times New Roman" w:cs="Times New Roman"/>
+        </w:rPr>
+        <w:t xml:space="preserve">-hot encoded them. </w:t>
+      </w:r>
+    </w:p>
+    <w:p>
+      <w:pPr>
+        <w:rPr>
+          <w:rFonts w:ascii="Times New Roman" w:hAnsi="Times New Roman" w:cs="Times New Roman"/>
+        </w:rPr>
+      </w:pPr>
+    </w:p>
+    <w:p>
+      <w:pPr>
+        <w:rPr>
+          <w:rFonts w:ascii="Times New Roman" w:hAnsi="Times New Roman" w:cs="Times New Roman"/>
+        </w:rPr>
+      </w:pPr>
+      <w:r>
+        <w:rPr>
+          <w:rFonts w:ascii="Times New Roman" w:hAnsi="Times New Roman" w:cs="Times New Roman"/>
+        </w:rPr>
         <w:t>To get to this list, we removed:</w:t>
       </w:r>
     </w:p>
     <w:p>
-      <w:r>
+      <w:pPr>
+        <w:rPr>
+          <w:rFonts w:ascii="Times New Roman" w:hAnsi="Times New Roman" w:cs="Times New Roman"/>
+        </w:rPr>
+      </w:pPr>
+      <w:r>
+        <w:rPr>
+          <w:rFonts w:ascii="Times New Roman" w:hAnsi="Times New Roman" w:cs="Times New Roman"/>
+        </w:rPr>
         <w:t>UID – removed to prevent overfit</w:t>
       </w:r>
     </w:p>
     <w:p>
-      <w:r>
+      <w:pPr>
+        <w:rPr>
+          <w:rFonts w:ascii="Times New Roman" w:hAnsi="Times New Roman" w:cs="Times New Roman"/>
+        </w:rPr>
+      </w:pPr>
+      <w:r>
+        <w:rPr>
+          <w:rFonts w:ascii="Times New Roman" w:hAnsi="Times New Roman" w:cs="Times New Roman"/>
+        </w:rPr>
         <w:t>Airline Id – redundant to Carrier field</w:t>
       </w:r>
     </w:p>
     <w:p>
-      <w:r>
+      <w:pPr>
+        <w:rPr>
+          <w:rFonts w:ascii="Times New Roman" w:hAnsi="Times New Roman" w:cs="Times New Roman"/>
+        </w:rPr>
+      </w:pPr>
+      <w:r>
+        <w:rPr>
+          <w:rFonts w:ascii="Times New Roman" w:hAnsi="Times New Roman" w:cs="Times New Roman"/>
+        </w:rPr>
         <w:t>Flight Number – removed to prevent overfit</w:t>
       </w:r>
     </w:p>
     <w:p>
-      <w:r>
+      <w:pPr>
+        <w:rPr>
+          <w:rFonts w:ascii="Times New Roman" w:hAnsi="Times New Roman" w:cs="Times New Roman"/>
+        </w:rPr>
+      </w:pPr>
+      <w:r>
+        <w:rPr>
+          <w:rFonts w:ascii="Times New Roman" w:hAnsi="Times New Roman" w:cs="Times New Roman"/>
+        </w:rPr>
+        <w:t>Origin City Market – highly correlated with Origin Airport</w:t>
+      </w:r>
+    </w:p>
+    <w:p>
+      <w:pPr>
+        <w:rPr>
+          <w:rFonts w:ascii="Times New Roman" w:hAnsi="Times New Roman" w:cs="Times New Roman"/>
+        </w:rPr>
+      </w:pPr>
+      <w:r>
+        <w:rPr>
+          <w:rFonts w:ascii="Times New Roman" w:hAnsi="Times New Roman" w:cs="Times New Roman"/>
+        </w:rPr>
         <w:t>Origin City Name – redundant to Origin Airport</w:t>
       </w:r>
     </w:p>
     <w:p>
-      <w:r>
+      <w:pPr>
+        <w:rPr>
+          <w:rFonts w:ascii="Times New Roman" w:hAnsi="Times New Roman" w:cs="Times New Roman"/>
+        </w:rPr>
+      </w:pPr>
+      <w:r>
+        <w:rPr>
+          <w:rFonts w:ascii="Times New Roman" w:hAnsi="Times New Roman" w:cs="Times New Roman"/>
+        </w:rPr>
         <w:t>Origin State – redundant to Origin Airport</w:t>
       </w:r>
     </w:p>
     <w:p>
-      <w:r>
+      <w:pPr>
+        <w:rPr>
+          <w:rFonts w:ascii="Times New Roman" w:hAnsi="Times New Roman" w:cs="Times New Roman"/>
+        </w:rPr>
+      </w:pPr>
+      <w:r>
+        <w:rPr>
+          <w:rFonts w:ascii="Times New Roman" w:hAnsi="Times New Roman" w:cs="Times New Roman"/>
+        </w:rPr>
+        <w:t>Destination</w:t>
+      </w:r>
+      <w:r>
+        <w:rPr>
+          <w:rFonts w:ascii="Times New Roman" w:hAnsi="Times New Roman" w:cs="Times New Roman"/>
+        </w:rPr>
+        <w:t xml:space="preserve"> City Market – </w:t>
+      </w:r>
+      <w:r>
+        <w:rPr>
+          <w:rFonts w:ascii="Times New Roman" w:hAnsi="Times New Roman" w:cs="Times New Roman"/>
+        </w:rPr>
+        <w:t>highly correlated with</w:t>
+      </w:r>
+      <w:r>
+        <w:rPr>
+          <w:rFonts w:ascii="Times New Roman" w:hAnsi="Times New Roman" w:cs="Times New Roman"/>
+        </w:rPr>
+        <w:t xml:space="preserve"> Origin Airport</w:t>
+      </w:r>
+    </w:p>
+    <w:p>
+      <w:pPr>
+        <w:rPr>
+          <w:rFonts w:ascii="Times New Roman" w:hAnsi="Times New Roman" w:cs="Times New Roman"/>
+        </w:rPr>
+      </w:pPr>
+      <w:r>
+        <w:rPr>
+          <w:rFonts w:ascii="Times New Roman" w:hAnsi="Times New Roman" w:cs="Times New Roman"/>
+        </w:rPr>
         <w:t>Destination City Name – redundant to Destination Airport</w:t>
       </w:r>
     </w:p>
     <w:p>
-      <w:r>
+      <w:pPr>
+        <w:rPr>
+          <w:rFonts w:ascii="Times New Roman" w:hAnsi="Times New Roman" w:cs="Times New Roman"/>
+        </w:rPr>
+      </w:pPr>
+      <w:r>
+        <w:rPr>
+          <w:rFonts w:ascii="Times New Roman" w:hAnsi="Times New Roman" w:cs="Times New Roman"/>
+        </w:rPr>
         <w:t>Destination State – redundant to Destination Airport</w:t>
       </w:r>
     </w:p>
     <w:p>
-      <w:r>
+      <w:pPr>
+        <w:rPr>
+          <w:rFonts w:ascii="Times New Roman" w:hAnsi="Times New Roman" w:cs="Times New Roman"/>
+        </w:rPr>
+      </w:pPr>
+      <w:r>
+        <w:rPr>
+          <w:rFonts w:ascii="Times New Roman" w:hAnsi="Times New Roman" w:cs="Times New Roman"/>
+        </w:rPr>
         <w:t>Distance – redundant to Distance Group</w:t>
       </w:r>
     </w:p>
-    <w:p/>
-    <w:p>
-      <w:r>
-        <w:t>Before we begin evaluating our features, we decided to add one additional feature: Flight Month. We believe that some pattern of flight delays may be seasonal, due to weather or high load related delays, but this may be more clear when looking at the month of travel rather than the specific day.</w:t>
-      </w:r>
-      <w:r>
+    <w:p>
+      <w:pPr>
+        <w:rPr>
+          <w:rFonts w:ascii="Times New Roman" w:hAnsi="Times New Roman" w:cs="Times New Roman"/>
+        </w:rPr>
+      </w:pPr>
+      <w:r>
+        <w:rPr>
+          <w:rFonts w:ascii="Times New Roman" w:hAnsi="Times New Roman" w:cs="Times New Roman"/>
+        </w:rPr>
+        <w:t>First Departure Time</w:t>
+      </w:r>
+      <w:r>
+        <w:rPr>
+          <w:rFonts w:ascii="Times New Roman" w:hAnsi="Times New Roman" w:cs="Times New Roman"/>
+        </w:rPr>
+        <w:t xml:space="preserve"> – too sparse</w:t>
+      </w:r>
+    </w:p>
+    <w:p>
+      <w:pPr>
+        <w:ind w:firstLine="720"/>
+        <w:rPr>
+          <w:rFonts w:ascii="Times New Roman" w:hAnsi="Times New Roman" w:cs="Times New Roman"/>
+        </w:rPr>
+      </w:pPr>
+      <w:r>
+        <w:rPr>
+          <w:rFonts w:ascii="Times New Roman" w:hAnsi="Times New Roman" w:cs="Times New Roman"/>
+        </w:rPr>
+        <w:lastRenderedPageBreak/>
+        <w:t xml:space="preserve">Before we begin evaluating our features, we decided to add one additional feature: Flight Month. We believe that some pattern of flight delays may be seasonal, due to weather or high load related delays, but this may be more </w:t>
+      </w:r>
+      <w:r>
+        <w:rPr>
+          <w:rFonts w:ascii="Times New Roman" w:hAnsi="Times New Roman" w:cs="Times New Roman"/>
+        </w:rPr>
+        <w:t>evident</w:t>
+      </w:r>
+      <w:bookmarkStart w:id="0" w:name="_GoBack"/>
+      <w:bookmarkEnd w:id="0"/>
+      <w:r>
+        <w:rPr>
+          <w:rFonts w:ascii="Times New Roman" w:hAnsi="Times New Roman" w:cs="Times New Roman"/>
+        </w:rPr>
+        <w:t xml:space="preserve"> when looking at the month of travel rather than the specific day.</w:t>
+      </w:r>
+      <w:r>
+        <w:rPr>
+          <w:rFonts w:ascii="Times New Roman" w:hAnsi="Times New Roman" w:cs="Times New Roman"/>
+        </w:rPr>
         <w:t xml:space="preserve"> </w:t>
       </w:r>
       <w:r>
+        <w:rPr>
+          <w:rFonts w:ascii="Times New Roman" w:hAnsi="Times New Roman" w:cs="Times New Roman"/>
+        </w:rPr>
         <w:t xml:space="preserve">We would normally at this point develop some meta features, such as flights per day of week, or flights per month, to examine the relationship between load and </w:t>
       </w:r>
       <w:r>
+        <w:rPr>
+          <w:rFonts w:ascii="Times New Roman" w:hAnsi="Times New Roman" w:cs="Times New Roman"/>
+        </w:rPr>
         <w:t>flight delay, but it appears that when this dataset was sampled from the database of flight delay data, the sample evened out the number of examples per day and month, so we do not expect such features would be meaningful.</w:t>
       </w:r>
     </w:p>
-    <w:p/>
-    <w:p>
-      <w:r>
+    <w:p>
+      <w:pPr>
+        <w:rPr>
+          <w:rFonts w:ascii="Times New Roman" w:hAnsi="Times New Roman" w:cs="Times New Roman"/>
+        </w:rPr>
+      </w:pPr>
+    </w:p>
+    <w:p>
+      <w:pPr>
+        <w:ind w:firstLine="720"/>
+        <w:rPr>
+          <w:rFonts w:ascii="Times New Roman" w:hAnsi="Times New Roman" w:cs="Times New Roman"/>
+        </w:rPr>
+      </w:pPr>
+      <w:r>
+        <w:rPr>
+          <w:rFonts w:ascii="Times New Roman" w:hAnsi="Times New Roman" w:cs="Times New Roman"/>
+        </w:rPr>
         <w:t>W</w:t>
       </w:r>
       <w:r>
+        <w:rPr>
+          <w:rFonts w:ascii="Times New Roman" w:hAnsi="Times New Roman" w:cs="Times New Roman"/>
+        </w:rPr>
         <w:t xml:space="preserve">hen we evaluated Arrival Delay labels in our training set, we observed that our training data had a mean arrival delay of 4.3 minutes and the standard deviation of the arrival delays was 45.4 minutes. When visualizing the data, we noticed that there was a long tail of </w:t>
       </w:r>
       <w:r>
-        <w:t>outliers of extremely delayed flights. We further noted that the median arrival delay was -6. Based on this, also we evaluated training our models with outliers (which we defined as examples with a delay greater than two standard deviations from the mean) , and with outliers removed.</w:t>
-      </w:r>
-    </w:p>
-    <w:p/>
-    <w:p>
-      <w:r>
+        <w:rPr>
+          <w:rFonts w:ascii="Times New Roman" w:hAnsi="Times New Roman" w:cs="Times New Roman"/>
+        </w:rPr>
+        <w:t xml:space="preserve">outliers of extremely delayed flights. We further noted that the median arrival delay was -6. Based on this, also we evaluated training our models with outliers (which we defined as examples with a delay greater than </w:t>
+      </w:r>
+      <w:r>
+        <w:rPr>
+          <w:rFonts w:ascii="Times New Roman" w:hAnsi="Times New Roman" w:cs="Times New Roman"/>
+        </w:rPr>
+        <w:t>two</w:t>
+      </w:r>
+      <w:r>
+        <w:rPr>
+          <w:rFonts w:ascii="Times New Roman" w:hAnsi="Times New Roman" w:cs="Times New Roman"/>
+        </w:rPr>
+        <w:t xml:space="preserve"> standard deviations from the mean), and with outliers removed.</w:t>
+      </w:r>
+      <w:r>
+        <w:rPr>
+          <w:rFonts w:ascii="Times New Roman" w:hAnsi="Times New Roman" w:cs="Times New Roman"/>
+        </w:rPr>
+        <w:t xml:space="preserve"> We also tried limiting our search to flights within one standard deviation, but the differences were insignificant.</w:t>
+      </w:r>
+    </w:p>
+    <w:p>
+      <w:pPr>
+        <w:rPr>
+          <w:rFonts w:ascii="Times New Roman" w:hAnsi="Times New Roman" w:cs="Times New Roman"/>
+        </w:rPr>
+      </w:pPr>
+    </w:p>
+    <w:p>
+      <w:pPr>
+        <w:ind w:firstLine="720"/>
+        <w:rPr>
+          <w:rFonts w:ascii="Times New Roman" w:hAnsi="Times New Roman" w:cs="Times New Roman"/>
+        </w:rPr>
+      </w:pPr>
+      <w:r>
+        <w:rPr>
+          <w:rFonts w:ascii="Times New Roman" w:hAnsi="Times New Roman" w:cs="Times New Roman"/>
+        </w:rPr>
         <w:t xml:space="preserve">Of the algorithms we studied in class, Linear Regression, K-Nearest Neighbor, Decision Trees, </w:t>
       </w:r>
       <w:r>
+        <w:rPr>
+          <w:rFonts w:ascii="Times New Roman" w:hAnsi="Times New Roman" w:cs="Times New Roman"/>
+        </w:rPr>
         <w:t xml:space="preserve">Support Vector Machines, </w:t>
       </w:r>
       <w:r>
+        <w:rPr>
+          <w:rFonts w:ascii="Times New Roman" w:hAnsi="Times New Roman" w:cs="Times New Roman"/>
+        </w:rPr>
         <w:t>and Neural Networks can be used for regression.</w:t>
       </w:r>
       <w:r>
+        <w:rPr>
+          <w:rFonts w:ascii="Times New Roman" w:hAnsi="Times New Roman" w:cs="Times New Roman"/>
+        </w:rPr>
         <w:t xml:space="preserve"> </w:t>
       </w:r>
       <w:r>
-        <w:t>We decided to investigate the performance of  Linear Regression and Neural Networks in depth</w:t>
-      </w:r>
-      <w:r>
+        <w:rPr>
+          <w:rFonts w:ascii="Times New Roman" w:hAnsi="Times New Roman" w:cs="Times New Roman"/>
+        </w:rPr>
+        <w:t>We decided to investigate the performance of Linear Regression and Neural Networks in depth</w:t>
+      </w:r>
+      <w:r>
+        <w:rPr>
+          <w:rFonts w:ascii="Times New Roman" w:hAnsi="Times New Roman" w:cs="Times New Roman"/>
+        </w:rPr>
         <w:t>,</w:t>
       </w:r>
       <w:r>
+        <w:rPr>
+          <w:rFonts w:ascii="Times New Roman" w:hAnsi="Times New Roman" w:cs="Times New Roman"/>
+        </w:rPr>
         <w:t xml:space="preserve"> after initial investigations found those two methods to be promising and interesting. </w:t>
       </w:r>
     </w:p>
-    <w:p/>
-    <w:p/>
+    <w:p>
+      <w:pPr>
+        <w:rPr>
+          <w:rFonts w:ascii="Times New Roman" w:hAnsi="Times New Roman" w:cs="Times New Roman"/>
+        </w:rPr>
+      </w:pPr>
+    </w:p>
+    <w:p>
+      <w:pPr>
+        <w:rPr>
+          <w:rFonts w:ascii="Times New Roman" w:hAnsi="Times New Roman" w:cs="Times New Roman"/>
+          <w:b/>
+        </w:rPr>
+      </w:pPr>
+      <w:r>
+        <w:rPr>
+          <w:rFonts w:ascii="Times New Roman" w:hAnsi="Times New Roman" w:cs="Times New Roman"/>
+          <w:b/>
+        </w:rPr>
+        <w:t>III. Results</w:t>
+      </w:r>
+    </w:p>
+    <w:p>
+      <w:pPr>
+        <w:rPr>
+          <w:rFonts w:ascii="Times New Roman" w:hAnsi="Times New Roman" w:cs="Times New Roman"/>
+        </w:rPr>
+      </w:pPr>
+    </w:p>
+    <w:p>
+      <w:pPr>
+        <w:rPr>
+          <w:rFonts w:ascii="Times New Roman" w:hAnsi="Times New Roman" w:cs="Times New Roman"/>
+        </w:rPr>
+      </w:pPr>
+      <w:r>
+        <w:rPr>
+          <w:rFonts w:ascii="Times New Roman" w:hAnsi="Times New Roman" w:cs="Times New Roman"/>
+        </w:rPr>
+        <w:tab/>
+      </w:r>
+      <w:r>
+        <w:rPr>
+          <w:rFonts w:ascii="Times New Roman" w:hAnsi="Times New Roman" w:cs="Times New Roman"/>
+        </w:rPr>
+        <w:t>&lt;here&gt;</w:t>
+      </w:r>
+    </w:p>
+    <w:p>
+      <w:pPr>
+        <w:rPr>
+          <w:rFonts w:ascii="Times New Roman" w:hAnsi="Times New Roman" w:cs="Times New Roman"/>
+        </w:rPr>
+      </w:pPr>
+    </w:p>
+    <w:p>
+      <w:pPr>
+        <w:rPr>
+          <w:rFonts w:ascii="Times New Roman" w:hAnsi="Times New Roman" w:cs="Times New Roman"/>
+        </w:rPr>
+      </w:pPr>
+    </w:p>
     <w:sectPr>
       <w:pgSz w:w="12240" w:h="15840"/>
       <w:pgMar w:top="1440" w:right="1440" w:bottom="1440" w:left="1440" w:header="720" w:footer="720" w:gutter="0"/>
@@ -957,6 +1642,17 @@
       </w:tblBorders>
     </w:tblPr>
   </w:style>
+  <w:style w:type="paragraph" w:styleId="ListParagraph">
+    <w:name w:val="List Paragraph"/>
+    <w:basedOn w:val="Normal"/>
+    <w:uiPriority w:val="34"/>
+    <w:qFormat/>
+    <w:rsid w:val="00272835"/>
+    <w:pPr>
+      <w:ind w:left="720"/>
+      <w:contextualSpacing/>
+    </w:pPr>
+  </w:style>
 </w:styles>
 </file>
 

</xml_diff>